<commit_message>
23-03-08, aanpassen Elffers blog
</commit_message>
<xml_diff>
--- a/BlogsWord/Ongemak.docx
+++ b/BlogsWord/Ongemak.docx
@@ -21,7 +21,37 @@
           <w:sz w:val="28"/>
           <w:szCs w:val="28"/>
         </w:rPr>
-        <w:t>Het ongemak in de ogen kijken</w:t>
+        <w:t xml:space="preserve">Het ongemak </w:t>
+      </w:r>
+      <w:r>
+        <w:rPr>
+          <w:rFonts w:ascii="Courier New" w:hAnsi="Courier New" w:cs="Courier New"/>
+          <w:i/>
+          <w:iCs/>
+          <w:sz w:val="28"/>
+          <w:szCs w:val="28"/>
+        </w:rPr>
+        <w:t xml:space="preserve">onder </w:t>
+      </w:r>
+      <w:r>
+        <w:rPr>
+          <w:rFonts w:ascii="Courier New" w:hAnsi="Courier New" w:cs="Courier New"/>
+          <w:i/>
+          <w:iCs/>
+          <w:sz w:val="28"/>
+          <w:szCs w:val="28"/>
+        </w:rPr>
+        <w:t>de ogen</w:t>
+      </w:r>
+      <w:r>
+        <w:rPr>
+          <w:rFonts w:ascii="Courier New" w:hAnsi="Courier New" w:cs="Courier New"/>
+          <w:i/>
+          <w:iCs/>
+          <w:sz w:val="28"/>
+          <w:szCs w:val="28"/>
+        </w:rPr>
+        <w:t xml:space="preserve"> zien</w:t>
       </w:r>
     </w:p>
     <w:p>
@@ -437,7 +467,21 @@
         <w:rPr>
           <w:rFonts w:ascii="Courier New" w:hAnsi="Courier New" w:cs="Courier New"/>
         </w:rPr>
-        <w:t xml:space="preserve"> hoogopgeleide ouders, buitenschools gestut en gesteund worden om aan de </w:t>
+        <w:t xml:space="preserve"> hoogopgeleide ouders, buitenschools gestut en gesteund worden om </w:t>
+      </w:r>
+      <w:proofErr w:type="gramStart"/>
+      <w:r>
+        <w:rPr>
+          <w:rFonts w:ascii="Courier New" w:hAnsi="Courier New" w:cs="Courier New"/>
+        </w:rPr>
+        <w:t>aan</w:t>
+      </w:r>
+      <w:proofErr w:type="gramEnd"/>
+      <w:r>
+        <w:rPr>
+          <w:rFonts w:ascii="Courier New" w:hAnsi="Courier New" w:cs="Courier New"/>
+        </w:rPr>
+        <w:t xml:space="preserve"> de </w:t>
       </w:r>
       <w:r>
         <w:rPr>
@@ -497,7 +541,7 @@
         <w:rPr>
           <w:rFonts w:ascii="Courier New" w:hAnsi="Courier New" w:cs="Courier New"/>
         </w:rPr>
-        <w:t xml:space="preserve"> suggesties om meer recht te doen aan de onderwijs</w:t>
+        <w:t>suggesties om meer recht te doen aan de onderwijs</w:t>
       </w:r>
       <w:r>
         <w:rPr>
@@ -675,7 +719,19 @@
         <w:rPr>
           <w:rFonts w:ascii="Courier New" w:hAnsi="Courier New" w:cs="Courier New"/>
         </w:rPr>
-        <w:t xml:space="preserve">Het zou nog lang duren voordat alle kinderen verplicht onderwijs zouden vormen maar </w:t>
+        <w:t>Het zou nog lang duren voordat alle kinderen verplicht onderwijs zouden vo</w:t>
+      </w:r>
+      <w:r>
+        <w:rPr>
+          <w:rFonts w:ascii="Courier New" w:hAnsi="Courier New" w:cs="Courier New"/>
+        </w:rPr>
+        <w:t>lge</w:t>
+      </w:r>
+      <w:r>
+        <w:rPr>
+          <w:rFonts w:ascii="Courier New" w:hAnsi="Courier New" w:cs="Courier New"/>
+        </w:rPr>
+        <w:t xml:space="preserve">n maar </w:t>
       </w:r>
       <w:r>
         <w:rPr>
@@ -802,7 +858,21 @@
         <w:rPr>
           <w:rFonts w:ascii="Courier New" w:hAnsi="Courier New" w:cs="Courier New"/>
         </w:rPr>
-        <w:t xml:space="preserve">. In 1960 had nog maar 5% een HBO/WO-diploma, tegenwoordig is dat meer dan 50%. </w:t>
+        <w:t xml:space="preserve">. In 1960 had nog maar 5% een </w:t>
+      </w:r>
+      <w:proofErr w:type="gramStart"/>
+      <w:r>
+        <w:rPr>
+          <w:rFonts w:ascii="Courier New" w:hAnsi="Courier New" w:cs="Courier New"/>
+        </w:rPr>
+        <w:t>HBO</w:t>
+      </w:r>
+      <w:proofErr w:type="gramEnd"/>
+      <w:r>
+        <w:rPr>
+          <w:rFonts w:ascii="Courier New" w:hAnsi="Courier New" w:cs="Courier New"/>
+        </w:rPr>
+        <w:t xml:space="preserve">/WO-diploma, tegenwoordig is dat meer dan 50%. </w:t>
       </w:r>
       <w:r>
         <w:rPr>
@@ -844,6 +914,12 @@
         <w:rPr>
           <w:rFonts w:ascii="Courier New" w:hAnsi="Courier New" w:cs="Courier New"/>
         </w:rPr>
+        <w:t xml:space="preserve">met paden </w:t>
+      </w:r>
+      <w:r>
+        <w:rPr>
+          <w:rFonts w:ascii="Courier New" w:hAnsi="Courier New" w:cs="Courier New"/>
+        </w:rPr>
         <w:t>die natuurlijk</w:t>
       </w:r>
       <w:r>
@@ -868,7 +944,19 @@
         <w:rPr>
           <w:rFonts w:ascii="Courier New" w:hAnsi="Courier New" w:cs="Courier New"/>
         </w:rPr>
-        <w:t>kon gaan</w:t>
+        <w:t>kon</w:t>
+      </w:r>
+      <w:r>
+        <w:rPr>
+          <w:rFonts w:ascii="Courier New" w:hAnsi="Courier New" w:cs="Courier New"/>
+        </w:rPr>
+        <w:t>den</w:t>
+      </w:r>
+      <w:r>
+        <w:rPr>
+          <w:rFonts w:ascii="Courier New" w:hAnsi="Courier New" w:cs="Courier New"/>
+        </w:rPr>
+        <w:t xml:space="preserve"> gaan</w:t>
       </w:r>
       <w:r>
         <w:rPr>
@@ -880,7 +968,19 @@
         <w:rPr>
           <w:rFonts w:ascii="Courier New" w:hAnsi="Courier New" w:cs="Courier New"/>
         </w:rPr>
-        <w:t>Nieuwe mogelijkheden waren er en je</w:t>
+        <w:t>Nieuwe mogelijkheden waren er</w:t>
+      </w:r>
+      <w:r>
+        <w:rPr>
+          <w:rFonts w:ascii="Courier New" w:hAnsi="Courier New" w:cs="Courier New"/>
+        </w:rPr>
+        <w:t>, zeker, maar</w:t>
+      </w:r>
+      <w:r>
+        <w:rPr>
+          <w:rFonts w:ascii="Courier New" w:hAnsi="Courier New" w:cs="Courier New"/>
+        </w:rPr>
+        <w:t xml:space="preserve"> je</w:t>
       </w:r>
       <w:r>
         <w:rPr>
@@ -942,13 +1042,31 @@
         <w:rPr>
           <w:rFonts w:ascii="Courier New" w:hAnsi="Courier New" w:cs="Courier New"/>
         </w:rPr>
-        <w:t>In de twintigste eeuw is de standensamenleving (met een sterke samenhang tussen afkomst en schoolloop) afgebroken</w:t>
-      </w:r>
-      <w:r>
-        <w:rPr>
-          <w:rFonts w:ascii="Courier New" w:hAnsi="Courier New" w:cs="Courier New"/>
-        </w:rPr>
-        <w:t>, nu heeft onderwijs de positie van hoeder van de sociale orde overgenomen</w:t>
+        <w:t xml:space="preserve">In de twintigste eeuw is de standensamenleving (met </w:t>
+      </w:r>
+      <w:r>
+        <w:rPr>
+          <w:rFonts w:ascii="Courier New" w:hAnsi="Courier New" w:cs="Courier New"/>
+        </w:rPr>
+        <w:t xml:space="preserve">z’n </w:t>
+      </w:r>
+      <w:r>
+        <w:rPr>
+          <w:rFonts w:ascii="Courier New" w:hAnsi="Courier New" w:cs="Courier New"/>
+        </w:rPr>
+        <w:t>sterke samenhang tussen afkomst en schoolloop) afgebroken</w:t>
+      </w:r>
+      <w:r>
+        <w:rPr>
+          <w:rFonts w:ascii="Courier New" w:hAnsi="Courier New" w:cs="Courier New"/>
+        </w:rPr>
+        <w:t xml:space="preserve">. Tegenwoordig </w:t>
+      </w:r>
+      <w:r>
+        <w:rPr>
+          <w:rFonts w:ascii="Courier New" w:hAnsi="Courier New" w:cs="Courier New"/>
+        </w:rPr>
+        <w:t>heeft onderwijs de positie van hoeder van de sociale orde overgenomen</w:t>
       </w:r>
       <w:r>
         <w:rPr>
@@ -980,7 +1098,21 @@
         <w:rPr>
           <w:rFonts w:ascii="Courier New" w:hAnsi="Courier New" w:cs="Courier New"/>
         </w:rPr>
-        <w:t>Vervolgens vraagt zij zich af h</w:t>
+        <w:t xml:space="preserve">Vervolgens vraagt </w:t>
+      </w:r>
+      <w:proofErr w:type="spellStart"/>
+      <w:r>
+        <w:rPr>
+          <w:rFonts w:ascii="Courier New" w:hAnsi="Courier New" w:cs="Courier New"/>
+        </w:rPr>
+        <w:t>Elffers</w:t>
+      </w:r>
+      <w:proofErr w:type="spellEnd"/>
+      <w:r>
+        <w:rPr>
+          <w:rFonts w:ascii="Courier New" w:hAnsi="Courier New" w:cs="Courier New"/>
+        </w:rPr>
+        <w:t xml:space="preserve"> zich af h</w:t>
       </w:r>
       <w:r>
         <w:rPr>
@@ -1126,7 +1258,7 @@
         <w:rPr>
           <w:rFonts w:ascii="Courier New" w:hAnsi="Courier New" w:cs="Courier New"/>
         </w:rPr>
-        <w:t xml:space="preserve">naar </w:t>
+        <w:t>naar</w:t>
       </w:r>
       <w:r>
         <w:rPr>
@@ -1455,7 +1587,7 @@
         <w:rPr>
           <w:rFonts w:ascii="Courier New" w:hAnsi="Courier New" w:cs="Courier New"/>
         </w:rPr>
-        <w:t xml:space="preserve"> geven aan kansengelijkheid</w:t>
+        <w:t>geven aan kansengelijkheid</w:t>
       </w:r>
       <w:r>
         <w:rPr>
@@ -1583,14 +1715,22 @@
         <w:rPr>
           <w:rFonts w:ascii="Courier New" w:hAnsi="Courier New" w:cs="Courier New"/>
         </w:rPr>
-        <w:t>Wat kunnen we aan kansengelijkheid doen?</w:t>
-      </w:r>
-      <w:r>
-        <w:rPr>
-          <w:rFonts w:ascii="Courier New" w:hAnsi="Courier New" w:cs="Courier New"/>
-        </w:rPr>
-        <w:t>, is</w:t>
-      </w:r>
+        <w:t xml:space="preserve">Wat kunnen we aan kansengelijkheid </w:t>
+      </w:r>
+      <w:proofErr w:type="gramStart"/>
+      <w:r>
+        <w:rPr>
+          <w:rFonts w:ascii="Courier New" w:hAnsi="Courier New" w:cs="Courier New"/>
+        </w:rPr>
+        <w:t>doen?</w:t>
+      </w:r>
+      <w:r>
+        <w:rPr>
+          <w:rFonts w:ascii="Courier New" w:hAnsi="Courier New" w:cs="Courier New"/>
+        </w:rPr>
+        <w:t>,</w:t>
+      </w:r>
+      <w:proofErr w:type="gramEnd"/>
       <w:r>
         <w:rPr>
           <w:rFonts w:ascii="Courier New" w:hAnsi="Courier New" w:cs="Courier New"/>
@@ -2880,17 +3020,17 @@
     <w:lsdException w:name="Unresolved Mention" w:semiHidden="1" w:unhideWhenUsed="1"/>
     <w:lsdException w:name="Smart Link" w:semiHidden="1" w:unhideWhenUsed="1"/>
   </w:latentStyles>
-  <w:style w:type="paragraph" w:default="1" w:styleId="Standaard">
+  <w:style w:type="paragraph" w:default="1" w:styleId="Normal">
     <w:name w:val="Normal"/>
     <w:qFormat/>
   </w:style>
-  <w:style w:type="character" w:default="1" w:styleId="Standaardalinea-lettertype">
+  <w:style w:type="character" w:default="1" w:styleId="DefaultParagraphFont">
     <w:name w:val="Default Paragraph Font"/>
     <w:uiPriority w:val="1"/>
     <w:semiHidden/>
     <w:unhideWhenUsed/>
   </w:style>
-  <w:style w:type="table" w:default="1" w:styleId="Standaardtabel">
+  <w:style w:type="table" w:default="1" w:styleId="TableNormal">
     <w:name w:val="Normal Table"/>
     <w:uiPriority w:val="99"/>
     <w:semiHidden/>
@@ -2905,7 +3045,7 @@
       </w:tblCellMar>
     </w:tblPr>
   </w:style>
-  <w:style w:type="numbering" w:default="1" w:styleId="Geenlijst">
+  <w:style w:type="numbering" w:default="1" w:styleId="NoList">
     <w:name w:val="No List"/>
     <w:uiPriority w:val="99"/>
     <w:semiHidden/>
@@ -3219,12 +3359,6 @@
 </file>
 
 <file path=customXml/item2.xml><?xml version="1.0" encoding="utf-8"?>
-<p:properties xmlns:p="http://schemas.microsoft.com/office/2006/metadata/properties" xmlns:xsi="http://www.w3.org/2001/XMLSchema-instance" xmlns:pc="http://schemas.microsoft.com/office/infopath/2007/PartnerControls">
-  <documentManagement/>
-</p:properties>
-</file>
-
-<file path=customXml/item3.xml><?xml version="1.0" encoding="utf-8"?>
 <ct:contentTypeSchema xmlns:ct="http://schemas.microsoft.com/office/2006/metadata/contentType" xmlns:ma="http://schemas.microsoft.com/office/2006/metadata/properties/metaAttributes" ct:_="" ma:_="" ma:contentTypeName="Document" ma:contentTypeID="0x01010098DA6EDA7DEFB1448FBDB9F510F34FCE" ma:contentTypeVersion="14" ma:contentTypeDescription="Create a new document." ma:contentTypeScope="" ma:versionID="e8b30099ca89a7533abbe1de1d7c39dc">
   <xsd:schema xmlns:xsd="http://www.w3.org/2001/XMLSchema" xmlns:xs="http://www.w3.org/2001/XMLSchema" xmlns:p="http://schemas.microsoft.com/office/2006/metadata/properties" xmlns:ns3="d1c6b6d4-ae70-487a-a537-5dd6757f94f2" xmlns:ns4="cdac7272-5eec-487a-a527-6dbccc244050" targetNamespace="http://schemas.microsoft.com/office/2006/metadata/properties" ma:root="true" ma:fieldsID="441a89675110a69ba1c59bb5685d3c3c" ns3:_="" ns4:_="">
     <xsd:import namespace="d1c6b6d4-ae70-487a-a537-5dd6757f94f2"/>
@@ -3453,6 +3587,12 @@
 </ct:contentTypeSchema>
 </file>
 
+<file path=customXml/item3.xml><?xml version="1.0" encoding="utf-8"?>
+<p:properties xmlns:p="http://schemas.microsoft.com/office/2006/metadata/properties" xmlns:xsi="http://www.w3.org/2001/XMLSchema-instance" xmlns:pc="http://schemas.microsoft.com/office/infopath/2007/PartnerControls">
+  <documentManagement/>
+</p:properties>
+</file>
+
 <file path=customXml/itemProps1.xml><?xml version="1.0" encoding="utf-8"?>
 <ds:datastoreItem xmlns:ds="http://schemas.openxmlformats.org/officeDocument/2006/customXml" ds:itemID="{46BF8ED1-1DE3-4C83-BF5E-17B997FBAEEF}">
   <ds:schemaRefs>
@@ -3462,15 +3602,6 @@
 </file>
 
 <file path=customXml/itemProps2.xml><?xml version="1.0" encoding="utf-8"?>
-<ds:datastoreItem xmlns:ds="http://schemas.openxmlformats.org/officeDocument/2006/customXml" ds:itemID="{4CFAC014-DFC2-48B0-929C-9A5F2E00433C}">
-  <ds:schemaRefs>
-    <ds:schemaRef ds:uri="http://schemas.microsoft.com/office/2006/metadata/properties"/>
-    <ds:schemaRef ds:uri="http://schemas.microsoft.com/office/infopath/2007/PartnerControls"/>
-  </ds:schemaRefs>
-</ds:datastoreItem>
-</file>
-
-<file path=customXml/itemProps3.xml><?xml version="1.0" encoding="utf-8"?>
 <ds:datastoreItem xmlns:ds="http://schemas.openxmlformats.org/officeDocument/2006/customXml" ds:itemID="{C70F83D6-7A71-44CC-AF0A-594559A72BBD}">
   <ds:schemaRefs>
     <ds:schemaRef ds:uri="http://schemas.microsoft.com/office/2006/metadata/contentType"/>
@@ -3487,4 +3618,13 @@
     <ds:schemaRef ds:uri="http://schemas.microsoft.com/internal/obd"/>
   </ds:schemaRefs>
 </ds:datastoreItem>
+</file>
+
+<file path=customXml/itemProps3.xml><?xml version="1.0" encoding="utf-8"?>
+<ds:datastoreItem xmlns:ds="http://schemas.openxmlformats.org/officeDocument/2006/customXml" ds:itemID="{4CFAC014-DFC2-48B0-929C-9A5F2E00433C}">
+  <ds:schemaRefs>
+    <ds:schemaRef ds:uri="http://schemas.microsoft.com/office/2006/metadata/properties"/>
+    <ds:schemaRef ds:uri="http://schemas.microsoft.com/office/infopath/2007/PartnerControls"/>
+  </ds:schemaRefs>
+</ds:datastoreItem>
 </file>
</xml_diff>

<commit_message>
23-03-14, blog elffers geupdate
</commit_message>
<xml_diff>
--- a/BlogsWord/Ongemak.docx
+++ b/BlogsWord/Ongemak.docx
@@ -467,21 +467,7 @@
         <w:rPr>
           <w:rFonts w:ascii="Courier New" w:hAnsi="Courier New" w:cs="Courier New"/>
         </w:rPr>
-        <w:t xml:space="preserve"> hoogopgeleide ouders, buitenschools gestut en gesteund worden om </w:t>
-      </w:r>
-      <w:proofErr w:type="gramStart"/>
-      <w:r>
-        <w:rPr>
-          <w:rFonts w:ascii="Courier New" w:hAnsi="Courier New" w:cs="Courier New"/>
-        </w:rPr>
-        <w:t>aan</w:t>
-      </w:r>
-      <w:proofErr w:type="gramEnd"/>
-      <w:r>
-        <w:rPr>
-          <w:rFonts w:ascii="Courier New" w:hAnsi="Courier New" w:cs="Courier New"/>
-        </w:rPr>
-        <w:t xml:space="preserve"> de </w:t>
+        <w:t xml:space="preserve"> hoogopgeleide ouders, buitenschools gestut en gesteund worden om aan de </w:t>
       </w:r>
       <w:r>
         <w:rPr>
@@ -1030,7 +1016,19 @@
         <w:rPr>
           <w:rFonts w:ascii="Courier New" w:hAnsi="Courier New" w:cs="Courier New"/>
         </w:rPr>
-        <w:t xml:space="preserve"> in haar eerste </w:t>
+        <w:t xml:space="preserve"> in haar eerste</w:t>
+      </w:r>
+      <w:r>
+        <w:rPr>
+          <w:rFonts w:ascii="Courier New" w:hAnsi="Courier New" w:cs="Courier New"/>
+        </w:rPr>
+        <w:t>,</w:t>
+      </w:r>
+      <w:r>
+        <w:rPr>
+          <w:rFonts w:ascii="Courier New" w:hAnsi="Courier New" w:cs="Courier New"/>
+        </w:rPr>
+        <w:t xml:space="preserve"> </w:t>
       </w:r>
       <w:r>
         <w:rPr>
@@ -1605,13 +1603,19 @@
         <w:rPr>
           <w:rFonts w:ascii="Courier New" w:hAnsi="Courier New" w:cs="Courier New"/>
         </w:rPr>
-        <w:t xml:space="preserve">Nu verdeelt ze acties over de drie perspectieven die ze heeft gepresenteerd. </w:t>
-      </w:r>
-      <w:r>
-        <w:rPr>
-          <w:rFonts w:ascii="Courier New" w:hAnsi="Courier New" w:cs="Courier New"/>
-        </w:rPr>
-        <w:t xml:space="preserve">Ze laat zien waar het leerpotentieel in gevaar is, </w:t>
+        <w:t>Nu verdeelt ze acties over de drie perspectieven die ze heeft gepresenteerd</w:t>
+      </w:r>
+      <w:r>
+        <w:rPr>
+          <w:rFonts w:ascii="Courier New" w:hAnsi="Courier New" w:cs="Courier New"/>
+        </w:rPr>
+        <w:t>; z</w:t>
+      </w:r>
+      <w:r>
+        <w:rPr>
+          <w:rFonts w:ascii="Courier New" w:hAnsi="Courier New" w:cs="Courier New"/>
+        </w:rPr>
+        <w:t xml:space="preserve">e laat zien waar het leerpotentieel in gevaar is, </w:t>
       </w:r>
       <w:r>
         <w:rPr>
@@ -1635,7 +1639,19 @@
         <w:rPr>
           <w:rFonts w:ascii="Courier New" w:hAnsi="Courier New" w:cs="Courier New"/>
         </w:rPr>
-        <w:t xml:space="preserve"> en </w:t>
+        <w:t xml:space="preserve"> </w:t>
+      </w:r>
+      <w:r>
+        <w:rPr>
+          <w:rFonts w:ascii="Courier New" w:hAnsi="Courier New" w:cs="Courier New"/>
+        </w:rPr>
+        <w:t>é</w:t>
+      </w:r>
+      <w:r>
+        <w:rPr>
+          <w:rFonts w:ascii="Courier New" w:hAnsi="Courier New" w:cs="Courier New"/>
+        </w:rPr>
+        <w:t xml:space="preserve">n </w:t>
       </w:r>
       <w:r>
         <w:rPr>
@@ -3359,6 +3375,12 @@
 </file>
 
 <file path=customXml/item2.xml><?xml version="1.0" encoding="utf-8"?>
+<p:properties xmlns:p="http://schemas.microsoft.com/office/2006/metadata/properties" xmlns:xsi="http://www.w3.org/2001/XMLSchema-instance" xmlns:pc="http://schemas.microsoft.com/office/infopath/2007/PartnerControls">
+  <documentManagement/>
+</p:properties>
+</file>
+
+<file path=customXml/item3.xml><?xml version="1.0" encoding="utf-8"?>
 <ct:contentTypeSchema xmlns:ct="http://schemas.microsoft.com/office/2006/metadata/contentType" xmlns:ma="http://schemas.microsoft.com/office/2006/metadata/properties/metaAttributes" ct:_="" ma:_="" ma:contentTypeName="Document" ma:contentTypeID="0x01010098DA6EDA7DEFB1448FBDB9F510F34FCE" ma:contentTypeVersion="14" ma:contentTypeDescription="Create a new document." ma:contentTypeScope="" ma:versionID="e8b30099ca89a7533abbe1de1d7c39dc">
   <xsd:schema xmlns:xsd="http://www.w3.org/2001/XMLSchema" xmlns:xs="http://www.w3.org/2001/XMLSchema" xmlns:p="http://schemas.microsoft.com/office/2006/metadata/properties" xmlns:ns3="d1c6b6d4-ae70-487a-a537-5dd6757f94f2" xmlns:ns4="cdac7272-5eec-487a-a527-6dbccc244050" targetNamespace="http://schemas.microsoft.com/office/2006/metadata/properties" ma:root="true" ma:fieldsID="441a89675110a69ba1c59bb5685d3c3c" ns3:_="" ns4:_="">
     <xsd:import namespace="d1c6b6d4-ae70-487a-a537-5dd6757f94f2"/>
@@ -3587,12 +3609,6 @@
 </ct:contentTypeSchema>
 </file>
 
-<file path=customXml/item3.xml><?xml version="1.0" encoding="utf-8"?>
-<p:properties xmlns:p="http://schemas.microsoft.com/office/2006/metadata/properties" xmlns:xsi="http://www.w3.org/2001/XMLSchema-instance" xmlns:pc="http://schemas.microsoft.com/office/infopath/2007/PartnerControls">
-  <documentManagement/>
-</p:properties>
-</file>
-
 <file path=customXml/itemProps1.xml><?xml version="1.0" encoding="utf-8"?>
 <ds:datastoreItem xmlns:ds="http://schemas.openxmlformats.org/officeDocument/2006/customXml" ds:itemID="{46BF8ED1-1DE3-4C83-BF5E-17B997FBAEEF}">
   <ds:schemaRefs>
@@ -3602,6 +3618,15 @@
 </file>
 
 <file path=customXml/itemProps2.xml><?xml version="1.0" encoding="utf-8"?>
+<ds:datastoreItem xmlns:ds="http://schemas.openxmlformats.org/officeDocument/2006/customXml" ds:itemID="{4CFAC014-DFC2-48B0-929C-9A5F2E00433C}">
+  <ds:schemaRefs>
+    <ds:schemaRef ds:uri="http://schemas.microsoft.com/office/2006/metadata/properties"/>
+    <ds:schemaRef ds:uri="http://schemas.microsoft.com/office/infopath/2007/PartnerControls"/>
+  </ds:schemaRefs>
+</ds:datastoreItem>
+</file>
+
+<file path=customXml/itemProps3.xml><?xml version="1.0" encoding="utf-8"?>
 <ds:datastoreItem xmlns:ds="http://schemas.openxmlformats.org/officeDocument/2006/customXml" ds:itemID="{C70F83D6-7A71-44CC-AF0A-594559A72BBD}">
   <ds:schemaRefs>
     <ds:schemaRef ds:uri="http://schemas.microsoft.com/office/2006/metadata/contentType"/>
@@ -3618,13 +3643,4 @@
     <ds:schemaRef ds:uri="http://schemas.microsoft.com/internal/obd"/>
   </ds:schemaRefs>
 </ds:datastoreItem>
-</file>
-
-<file path=customXml/itemProps3.xml><?xml version="1.0" encoding="utf-8"?>
-<ds:datastoreItem xmlns:ds="http://schemas.openxmlformats.org/officeDocument/2006/customXml" ds:itemID="{4CFAC014-DFC2-48B0-929C-9A5F2E00433C}">
-  <ds:schemaRefs>
-    <ds:schemaRef ds:uri="http://schemas.microsoft.com/office/2006/metadata/properties"/>
-    <ds:schemaRef ds:uri="http://schemas.microsoft.com/office/infopath/2007/PartnerControls"/>
-  </ds:schemaRefs>
-</ds:datastoreItem>
 </file>
</xml_diff>